<commit_message>
agregados luego del curso dictado
</commit_message>
<xml_diff>
--- a/programa curso taller R.docx
+++ b/programa curso taller R.docx
@@ -98,19 +98,7 @@
     </w:p>
     <w:p>
       <w:r>
-        <w:t>El doctorado en Demografía de la UNC tiene una carga importante de análisis de datos provenientes de censos, encuestas y registros. Algunas de las técnicas usadas se comparten con otras disciplinas: Sociolog</w:t>
-      </w:r>
-      <w:r>
-        <w:t>ía,</w:t>
-      </w:r>
-      <w:r>
-        <w:t xml:space="preserve"> Economía, Psicología; otras son propias de la Demografía, las que tratan con las var</w:t>
-      </w:r>
-      <w:r>
-        <w:t>iables</w:t>
-      </w:r>
-      <w:r>
-        <w:t xml:space="preserve"> específicamente demográficas. </w:t>
+        <w:t xml:space="preserve">El doctorado en Demografía de la UNC tiene una carga importante de análisis de datos provenientes de censos, encuestas y registros. Algunas de las técnicas usadas se comparten con otras disciplinas: Sociología, Economía, Psicología; otras son propias de la Demografía, las que tratan con las variables específicamente demográficas. </w:t>
       </w:r>
       <w:r>
         <w:t xml:space="preserve">Para realizar </w:t>
@@ -256,10 +244,7 @@
         <w:t>sub</w:t>
       </w:r>
       <w:r>
-        <w:t>con</w:t>
-      </w:r>
-      <w:r>
-        <w:t>junto de datos</w:t>
+        <w:t>conjunto de datos</w:t>
       </w:r>
       <w:r>
         <w:t xml:space="preserve"> elegido</w:t>
@@ -343,13 +328,7 @@
         <w:t>registros</w:t>
       </w:r>
       <w:r>
-        <w:t>, una vez que se de</w:t>
-      </w:r>
-      <w:r>
-        <w:t>cidió</w:t>
-      </w:r>
-      <w:r>
-        <w:t xml:space="preserve"> un conjunto de operaciones analíticas, es suficiente correr los mismos comandos sobre la nueva base.</w:t>
+        <w:t>, una vez que se decidió un conjunto de operaciones analíticas, es suficiente correr los mismos comandos sobre la nueva base.</w:t>
       </w:r>
     </w:p>
     <w:p>
@@ -525,13 +504,7 @@
     </w:p>
     <w:p>
       <w:r>
-        <w:t xml:space="preserve">Motivar a </w:t>
-      </w:r>
-      <w:r>
-        <w:t>los asistentes</w:t>
-      </w:r>
-      <w:r>
-        <w:t xml:space="preserve"> para que exploren </w:t>
+        <w:t xml:space="preserve">Motivar a los asistentes para que exploren </w:t>
       </w:r>
       <w:r>
         <w:t xml:space="preserve">la gran cantidad de paquetes específicos, según </w:t>
@@ -1328,21 +1301,21 @@
         <w:rPr>
           <w:lang w:val="en-US"/>
         </w:rPr>
-        <w:t xml:space="preserve"> demography: Forecasting Mortality</w:t>
+        <w:t xml:space="preserve"> </w:t>
       </w:r>
       <w:proofErr w:type="gramStart"/>
       <w:r>
         <w:rPr>
           <w:lang w:val="en-US"/>
         </w:rPr>
-        <w:t>,  Fertility</w:t>
+        <w:t>demography</w:t>
       </w:r>
       <w:proofErr w:type="gramEnd"/>
       <w:r>
         <w:rPr>
           <w:lang w:val="en-US"/>
         </w:rPr>
-        <w:t xml:space="preserve">, Migration and Population Data. </w:t>
+        <w:t xml:space="preserve">: Forecasting Mortality,  Fertility, Migration and Population Data. </w:t>
       </w:r>
       <w:proofErr w:type="gramStart"/>
       <w:r>
@@ -1674,16 +1647,25 @@
         <w:rPr>
           <w:lang w:val="en-US"/>
         </w:rPr>
-        <w:t xml:space="preserve"> ISBN 9781138359338, https://bookdown.org/yihui/</w:t>
+        <w:t xml:space="preserve"> ISBN 9781138359338, </w:t>
+      </w:r>
+      <w:hyperlink r:id="rId10" w:history="1">
+        <w:r>
+          <w:rPr>
+            <w:rStyle w:val="Hipervnculo"/>
+            <w:lang w:val="en-US"/>
+          </w:rPr>
+          <w:t>https://bookdown.org/yihui/rmarkdown</w:t>
+        </w:r>
+      </w:hyperlink>
+      <w:r>
+        <w:rPr>
+          <w:lang w:val="en-US"/>
+        </w:rPr>
+        <w:t>.</w:t>
       </w:r>
       <w:bookmarkStart w:id="0" w:name="_GoBack"/>
       <w:bookmarkEnd w:id="0"/>
-      <w:r>
-        <w:rPr>
-          <w:lang w:val="en-US"/>
-        </w:rPr>
-        <w:t>rmarkdown.</w:t>
-      </w:r>
     </w:p>
     <w:sectPr>
       <w:pgSz w:w="12240" w:h="15840"/>

</xml_diff>